<commit_message>
Modif diagramme de classe et rapprt
</commit_message>
<xml_diff>
--- a/log1000-lab/TP2/Rapport.docx
+++ b/log1000-lab/TP2/Rapport.docx
@@ -99,13 +99,7 @@
         <w:jc w:val="center"/>
       </w:pPr>
       <w:r>
-        <w:t>TP # 2</w:t>
-      </w:r>
-      <w:r>
-        <w:t xml:space="preserve"> : Rapport du TP </w:t>
-      </w:r>
-      <w:r>
-        <w:t>Modélisation UML</w:t>
+        <w:t>TP # 2 : Rapport du TP Modélisation UML</w:t>
       </w:r>
     </w:p>
     <w:p>
@@ -180,10 +174,7 @@
         <w:jc w:val="center"/>
       </w:pPr>
       <w:r>
-        <w:t>Mardi 11</w:t>
-      </w:r>
-      <w:r>
-        <w:t xml:space="preserve"> octobre 2016</w:t>
+        <w:t>Mardi 11 octobre 2016</w:t>
       </w:r>
     </w:p>
     <w:p>
@@ -995,9 +986,9 @@
         <w:tblLook w:val="04A0" w:firstRow="1" w:lastRow="0" w:firstColumn="1" w:lastColumn="0" w:noHBand="0" w:noVBand="1"/>
       </w:tblPr>
       <w:tblGrid>
-        <w:gridCol w:w="2502"/>
-        <w:gridCol w:w="1330"/>
-        <w:gridCol w:w="4798"/>
+        <w:gridCol w:w="2689"/>
+        <w:gridCol w:w="1275"/>
+        <w:gridCol w:w="4666"/>
       </w:tblGrid>
       <w:tr>
         <w:tc>
@@ -1011,15 +1002,15 @@
             </w:pPr>
             <w:r>
               <w:lastRenderedPageBreak/>
-              <w:t>Consulter tickets</w:t>
-            </w:r>
-          </w:p>
-        </w:tc>
-      </w:tr>
-      <w:tr>
-        <w:tc>
-          <w:tcPr>
-            <w:tcW w:w="2502" w:type="dxa"/>
+              <w:t>Gérer mes contacts</w:t>
+            </w:r>
+          </w:p>
+        </w:tc>
+      </w:tr>
+      <w:tr>
+        <w:tc>
+          <w:tcPr>
+            <w:tcW w:w="2689" w:type="dxa"/>
           </w:tcPr>
           <w:p>
             <w:r>
@@ -1029,20 +1020,20 @@
         </w:tc>
         <w:tc>
           <w:tcPr>
-            <w:tcW w:w="6128" w:type="dxa"/>
+            <w:tcW w:w="5941" w:type="dxa"/>
             <w:gridSpan w:val="2"/>
           </w:tcPr>
           <w:p>
             <w:r>
-              <w:t>Permet à l’usager de consulter les tickets du produit ainsi que les modifier et les résoudre</w:t>
-            </w:r>
-          </w:p>
-        </w:tc>
-      </w:tr>
-      <w:tr>
-        <w:tc>
-          <w:tcPr>
-            <w:tcW w:w="2502" w:type="dxa"/>
+              <w:t>L’usager peut consulter sa liste et ses groupes de contacts, supprimer un contact/groupe et bloquer un contact/groupe</w:t>
+            </w:r>
+          </w:p>
+        </w:tc>
+      </w:tr>
+      <w:tr>
+        <w:tc>
+          <w:tcPr>
+            <w:tcW w:w="2689" w:type="dxa"/>
           </w:tcPr>
           <w:p>
             <w:r>
@@ -1052,7 +1043,7 @@
         </w:tc>
         <w:tc>
           <w:tcPr>
-            <w:tcW w:w="6128" w:type="dxa"/>
+            <w:tcW w:w="5941" w:type="dxa"/>
             <w:gridSpan w:val="2"/>
           </w:tcPr>
           <w:p>
@@ -1065,7 +1056,7 @@
       <w:tr>
         <w:tc>
           <w:tcPr>
-            <w:tcW w:w="2502" w:type="dxa"/>
+            <w:tcW w:w="2689" w:type="dxa"/>
           </w:tcPr>
           <w:p>
             <w:r>
@@ -1075,20 +1066,20 @@
         </w:tc>
         <w:tc>
           <w:tcPr>
-            <w:tcW w:w="6128" w:type="dxa"/>
+            <w:tcW w:w="5941" w:type="dxa"/>
             <w:gridSpan w:val="2"/>
           </w:tcPr>
           <w:p>
             <w:r>
-              <w:t>L’usager possède un compte d’utilisateur et s’est authentifier</w:t>
-            </w:r>
-          </w:p>
-        </w:tc>
-      </w:tr>
-      <w:tr>
-        <w:tc>
-          <w:tcPr>
-            <w:tcW w:w="2502" w:type="dxa"/>
+              <w:t>L’usager possède un profil et s’est authentifié.</w:t>
+            </w:r>
+          </w:p>
+        </w:tc>
+      </w:tr>
+      <w:tr>
+        <w:tc>
+          <w:tcPr>
+            <w:tcW w:w="2689" w:type="dxa"/>
           </w:tcPr>
           <w:p>
             <w:r>
@@ -1098,28 +1089,20 @@
         </w:tc>
         <w:tc>
           <w:tcPr>
-            <w:tcW w:w="6128" w:type="dxa"/>
+            <w:tcW w:w="5941" w:type="dxa"/>
             <w:gridSpan w:val="2"/>
           </w:tcPr>
           <w:p>
             <w:r>
-              <w:t xml:space="preserve">Si l’usager modifie ou ajoute un ticket, la base de données sera modifiée afin que tous les utilisateurs soient </w:t>
-            </w:r>
-            <w:proofErr w:type="gramStart"/>
-            <w:r>
-              <w:t>a</w:t>
-            </w:r>
-            <w:proofErr w:type="gramEnd"/>
-            <w:r>
-              <w:t xml:space="preserve"> jour</w:t>
-            </w:r>
-          </w:p>
-        </w:tc>
-      </w:tr>
-      <w:tr>
-        <w:tc>
-          <w:tcPr>
-            <w:tcW w:w="2502" w:type="dxa"/>
+              <w:t>La liste de contacts/groupes de l’usager est mise à jour.</w:t>
+            </w:r>
+          </w:p>
+        </w:tc>
+      </w:tr>
+      <w:tr>
+        <w:tc>
+          <w:tcPr>
+            <w:tcW w:w="2689" w:type="dxa"/>
           </w:tcPr>
           <w:p>
             <w:r>
@@ -1129,7 +1112,7 @@
         </w:tc>
         <w:tc>
           <w:tcPr>
-            <w:tcW w:w="1330" w:type="dxa"/>
+            <w:tcW w:w="1275" w:type="dxa"/>
           </w:tcPr>
           <w:p>
             <w:r>
@@ -1139,7 +1122,7 @@
         </w:tc>
         <w:tc>
           <w:tcPr>
-            <w:tcW w:w="4798" w:type="dxa"/>
+            <w:tcW w:w="4666" w:type="dxa"/>
           </w:tcPr>
           <w:p>
             <w:r>
@@ -1151,13 +1134,13 @@
       <w:tr>
         <w:tc>
           <w:tcPr>
-            <w:tcW w:w="2502" w:type="dxa"/>
-          </w:tcPr>
-          <w:p/>
-        </w:tc>
-        <w:tc>
-          <w:tcPr>
-            <w:tcW w:w="1330" w:type="dxa"/>
+            <w:tcW w:w="2689" w:type="dxa"/>
+          </w:tcPr>
+          <w:p/>
+        </w:tc>
+        <w:tc>
+          <w:tcPr>
+            <w:tcW w:w="1275" w:type="dxa"/>
           </w:tcPr>
           <w:p>
             <w:r>
@@ -1167,25 +1150,25 @@
         </w:tc>
         <w:tc>
           <w:tcPr>
-            <w:tcW w:w="4798" w:type="dxa"/>
-          </w:tcPr>
-          <w:p>
-            <w:r>
-              <w:t>À partir de la page principale, l’usager choisit « Consulter les tickets ».</w:t>
-            </w:r>
-          </w:p>
-        </w:tc>
-      </w:tr>
-      <w:tr>
-        <w:tc>
-          <w:tcPr>
-            <w:tcW w:w="2502" w:type="dxa"/>
-          </w:tcPr>
-          <w:p/>
-        </w:tc>
-        <w:tc>
-          <w:tcPr>
-            <w:tcW w:w="1330" w:type="dxa"/>
+            <w:tcW w:w="4666" w:type="dxa"/>
+          </w:tcPr>
+          <w:p>
+            <w:r>
+              <w:t>À partir de la page principale, l’usager choisit « Gérer mes contacts ».</w:t>
+            </w:r>
+          </w:p>
+        </w:tc>
+      </w:tr>
+      <w:tr>
+        <w:tc>
+          <w:tcPr>
+            <w:tcW w:w="2689" w:type="dxa"/>
+          </w:tcPr>
+          <w:p/>
+        </w:tc>
+        <w:tc>
+          <w:tcPr>
+            <w:tcW w:w="1275" w:type="dxa"/>
           </w:tcPr>
           <w:p>
             <w:r>
@@ -1195,33 +1178,25 @@
         </w:tc>
         <w:tc>
           <w:tcPr>
-            <w:tcW w:w="4798" w:type="dxa"/>
-          </w:tcPr>
-          <w:p>
-            <w:r>
-              <w:t xml:space="preserve">Dans l’écran « Consulter les </w:t>
-            </w:r>
-            <w:proofErr w:type="gramStart"/>
-            <w:r>
-              <w:t>tickets»</w:t>
-            </w:r>
-            <w:proofErr w:type="gramEnd"/>
-            <w:r>
-              <w:t>, l’usager sélectionne un ticket.</w:t>
-            </w:r>
-          </w:p>
-        </w:tc>
-      </w:tr>
-      <w:tr>
-        <w:tc>
-          <w:tcPr>
-            <w:tcW w:w="2502" w:type="dxa"/>
-          </w:tcPr>
-          <w:p/>
-        </w:tc>
-        <w:tc>
-          <w:tcPr>
-            <w:tcW w:w="1330" w:type="dxa"/>
+            <w:tcW w:w="4666" w:type="dxa"/>
+          </w:tcPr>
+          <w:p>
+            <w:r>
+              <w:t>Dans l’écran « Gérer mes contacts », l’usager consulte sa liste de contacts et ses groupes de contacts.</w:t>
+            </w:r>
+          </w:p>
+        </w:tc>
+      </w:tr>
+      <w:tr>
+        <w:tc>
+          <w:tcPr>
+            <w:tcW w:w="2689" w:type="dxa"/>
+          </w:tcPr>
+          <w:p/>
+        </w:tc>
+        <w:tc>
+          <w:tcPr>
+            <w:tcW w:w="1275" w:type="dxa"/>
           </w:tcPr>
           <w:p>
             <w:r>
@@ -1231,25 +1206,25 @@
         </w:tc>
         <w:tc>
           <w:tcPr>
-            <w:tcW w:w="4798" w:type="dxa"/>
-          </w:tcPr>
-          <w:p>
-            <w:r>
-              <w:t>Le système affiche la description du ticket.</w:t>
-            </w:r>
-          </w:p>
-        </w:tc>
-      </w:tr>
-      <w:tr>
-        <w:tc>
-          <w:tcPr>
-            <w:tcW w:w="2502" w:type="dxa"/>
-          </w:tcPr>
-          <w:p/>
-        </w:tc>
-        <w:tc>
-          <w:tcPr>
-            <w:tcW w:w="1330" w:type="dxa"/>
+            <w:tcW w:w="4666" w:type="dxa"/>
+          </w:tcPr>
+          <w:p>
+            <w:r>
+              <w:t>L’usager sélectionne un contact.</w:t>
+            </w:r>
+          </w:p>
+        </w:tc>
+      </w:tr>
+      <w:tr>
+        <w:tc>
+          <w:tcPr>
+            <w:tcW w:w="2689" w:type="dxa"/>
+          </w:tcPr>
+          <w:p/>
+        </w:tc>
+        <w:tc>
+          <w:tcPr>
+            <w:tcW w:w="1275" w:type="dxa"/>
           </w:tcPr>
           <w:p>
             <w:r>
@@ -1259,33 +1234,25 @@
         </w:tc>
         <w:tc>
           <w:tcPr>
-            <w:tcW w:w="4798" w:type="dxa"/>
-          </w:tcPr>
-          <w:p>
-            <w:r>
-              <w:t xml:space="preserve">Dans l’écran « Description du </w:t>
-            </w:r>
-            <w:proofErr w:type="gramStart"/>
-            <w:r>
-              <w:t>ticket»</w:t>
-            </w:r>
-            <w:proofErr w:type="gramEnd"/>
-            <w:r>
-              <w:t xml:space="preserve"> l’usager clique sur retour.</w:t>
-            </w:r>
-          </w:p>
-        </w:tc>
-      </w:tr>
-      <w:tr>
-        <w:tc>
-          <w:tcPr>
-            <w:tcW w:w="2502" w:type="dxa"/>
-          </w:tcPr>
-          <w:p/>
-        </w:tc>
-        <w:tc>
-          <w:tcPr>
-            <w:tcW w:w="1330" w:type="dxa"/>
+            <w:tcW w:w="4666" w:type="dxa"/>
+          </w:tcPr>
+          <w:p>
+            <w:r>
+              <w:t>Le système affiche les coordonnées du contact.</w:t>
+            </w:r>
+          </w:p>
+        </w:tc>
+      </w:tr>
+      <w:tr>
+        <w:tc>
+          <w:tcPr>
+            <w:tcW w:w="2689" w:type="dxa"/>
+          </w:tcPr>
+          <w:p/>
+        </w:tc>
+        <w:tc>
+          <w:tcPr>
+            <w:tcW w:w="1275" w:type="dxa"/>
           </w:tcPr>
           <w:p>
             <w:r>
@@ -1295,19 +1262,159 @@
         </w:tc>
         <w:tc>
           <w:tcPr>
-            <w:tcW w:w="4798" w:type="dxa"/>
-          </w:tcPr>
-          <w:p>
-            <w:r>
-              <w:t>Le système revient à la page « Consulter les tickets ».</w:t>
-            </w:r>
-          </w:p>
-        </w:tc>
-      </w:tr>
-      <w:tr>
-        <w:tc>
-          <w:tcPr>
-            <w:tcW w:w="2502" w:type="dxa"/>
+            <w:tcW w:w="4666" w:type="dxa"/>
+          </w:tcPr>
+          <w:p>
+            <w:r>
+              <w:t>L’usager choisit « Supprimer ce contact ».</w:t>
+            </w:r>
+          </w:p>
+        </w:tc>
+      </w:tr>
+      <w:tr>
+        <w:tc>
+          <w:tcPr>
+            <w:tcW w:w="2689" w:type="dxa"/>
+          </w:tcPr>
+          <w:p/>
+        </w:tc>
+        <w:tc>
+          <w:tcPr>
+            <w:tcW w:w="1275" w:type="dxa"/>
+          </w:tcPr>
+          <w:p>
+            <w:r>
+              <w:t>6.</w:t>
+            </w:r>
+          </w:p>
+        </w:tc>
+        <w:tc>
+          <w:tcPr>
+            <w:tcW w:w="4666" w:type="dxa"/>
+          </w:tcPr>
+          <w:p>
+            <w:r>
+              <w:t>Le système affiche un message de succès et retourne à l’écran « Gérer mes contacts ».</w:t>
+            </w:r>
+          </w:p>
+        </w:tc>
+      </w:tr>
+      <w:tr>
+        <w:tc>
+          <w:tcPr>
+            <w:tcW w:w="2689" w:type="dxa"/>
+          </w:tcPr>
+          <w:p/>
+        </w:tc>
+        <w:tc>
+          <w:tcPr>
+            <w:tcW w:w="1275" w:type="dxa"/>
+          </w:tcPr>
+          <w:p>
+            <w:r>
+              <w:t>7.</w:t>
+            </w:r>
+          </w:p>
+        </w:tc>
+        <w:tc>
+          <w:tcPr>
+            <w:tcW w:w="4666" w:type="dxa"/>
+          </w:tcPr>
+          <w:p>
+            <w:r>
+              <w:t>L’usager sélectionne un groupe de contacts.</w:t>
+            </w:r>
+          </w:p>
+        </w:tc>
+      </w:tr>
+      <w:tr>
+        <w:tc>
+          <w:tcPr>
+            <w:tcW w:w="2689" w:type="dxa"/>
+          </w:tcPr>
+          <w:p/>
+        </w:tc>
+        <w:tc>
+          <w:tcPr>
+            <w:tcW w:w="1275" w:type="dxa"/>
+          </w:tcPr>
+          <w:p>
+            <w:r>
+              <w:t>8.</w:t>
+            </w:r>
+          </w:p>
+        </w:tc>
+        <w:tc>
+          <w:tcPr>
+            <w:tcW w:w="4666" w:type="dxa"/>
+          </w:tcPr>
+          <w:p>
+            <w:r>
+              <w:t>Le système affiche les informations du groupe.</w:t>
+            </w:r>
+          </w:p>
+        </w:tc>
+      </w:tr>
+      <w:tr>
+        <w:tc>
+          <w:tcPr>
+            <w:tcW w:w="2689" w:type="dxa"/>
+          </w:tcPr>
+          <w:p/>
+        </w:tc>
+        <w:tc>
+          <w:tcPr>
+            <w:tcW w:w="1275" w:type="dxa"/>
+          </w:tcPr>
+          <w:p>
+            <w:r>
+              <w:t>9.</w:t>
+            </w:r>
+          </w:p>
+        </w:tc>
+        <w:tc>
+          <w:tcPr>
+            <w:tcW w:w="4666" w:type="dxa"/>
+          </w:tcPr>
+          <w:p>
+            <w:r>
+              <w:t>L’usager choisit « Supprimer ce groupe ».</w:t>
+            </w:r>
+          </w:p>
+        </w:tc>
+      </w:tr>
+      <w:tr>
+        <w:tc>
+          <w:tcPr>
+            <w:tcW w:w="2689" w:type="dxa"/>
+          </w:tcPr>
+          <w:p/>
+        </w:tc>
+        <w:tc>
+          <w:tcPr>
+            <w:tcW w:w="1275" w:type="dxa"/>
+          </w:tcPr>
+          <w:p>
+            <w:r>
+              <w:t>10.</w:t>
+            </w:r>
+          </w:p>
+        </w:tc>
+        <w:tc>
+          <w:tcPr>
+            <w:tcW w:w="4666" w:type="dxa"/>
+          </w:tcPr>
+          <w:p>
+            <w:r>
+              <w:t>L’application affiche un message de succès et retourne à l’écran « Gérer mes contacts ».</w:t>
+            </w:r>
+          </w:p>
+        </w:tc>
+      </w:tr>
+      <w:tr>
+        <w:tc>
+          <w:tcPr>
+            <w:tcW w:w="2689" w:type="dxa"/>
           </w:tcPr>
           <w:p>
             <w:r>
@@ -1317,7 +1424,7 @@
         </w:tc>
         <w:tc>
           <w:tcPr>
-            <w:tcW w:w="1330" w:type="dxa"/>
+            <w:tcW w:w="1275" w:type="dxa"/>
           </w:tcPr>
           <w:p>
             <w:r>
@@ -1327,7 +1434,7 @@
         </w:tc>
         <w:tc>
           <w:tcPr>
-            <w:tcW w:w="4798" w:type="dxa"/>
+            <w:tcW w:w="4666" w:type="dxa"/>
           </w:tcPr>
           <w:p>
             <w:r>
@@ -1339,623 +1446,335 @@
       <w:tr>
         <w:tc>
           <w:tcPr>
-            <w:tcW w:w="2502" w:type="dxa"/>
-          </w:tcPr>
-          <w:p/>
-        </w:tc>
-        <w:tc>
-          <w:tcPr>
-            <w:tcW w:w="1330" w:type="dxa"/>
-          </w:tcPr>
-          <w:p>
-            <w:r>
-              <w:t>2.1</w:t>
-            </w:r>
-          </w:p>
-        </w:tc>
-        <w:tc>
-          <w:tcPr>
-            <w:tcW w:w="4798" w:type="dxa"/>
-          </w:tcPr>
-          <w:p>
-            <w:r>
-              <w:t xml:space="preserve">Dans l’écran « Consulter les </w:t>
-            </w:r>
-            <w:proofErr w:type="gramStart"/>
-            <w:r>
-              <w:t>tickets»</w:t>
-            </w:r>
-            <w:proofErr w:type="gramEnd"/>
-            <w:r>
-              <w:t>, l’usager sélectionne «Ajouter un ticket».</w:t>
-            </w:r>
-          </w:p>
-        </w:tc>
-      </w:tr>
-      <w:tr>
-        <w:tc>
-          <w:tcPr>
-            <w:tcW w:w="2502" w:type="dxa"/>
-          </w:tcPr>
-          <w:p/>
-        </w:tc>
-        <w:tc>
-          <w:tcPr>
-            <w:tcW w:w="1330" w:type="dxa"/>
-          </w:tcPr>
-          <w:p>
-            <w:r>
-              <w:t>2.1.1</w:t>
-            </w:r>
-          </w:p>
-        </w:tc>
-        <w:tc>
-          <w:tcPr>
-            <w:tcW w:w="4798" w:type="dxa"/>
-          </w:tcPr>
-          <w:p>
-            <w:r>
-              <w:t>L’usager écrit la description du commentaire dans la case prévue à cet effet.</w:t>
-            </w:r>
-          </w:p>
-        </w:tc>
-      </w:tr>
-      <w:tr>
-        <w:tc>
-          <w:tcPr>
-            <w:tcW w:w="2502" w:type="dxa"/>
-          </w:tcPr>
-          <w:p/>
-        </w:tc>
-        <w:tc>
-          <w:tcPr>
-            <w:tcW w:w="1330" w:type="dxa"/>
-          </w:tcPr>
-          <w:p>
-            <w:r>
-              <w:t>2.1.1.1</w:t>
-            </w:r>
-          </w:p>
-        </w:tc>
-        <w:tc>
-          <w:tcPr>
-            <w:tcW w:w="4798" w:type="dxa"/>
-          </w:tcPr>
-          <w:p>
-            <w:r>
-              <w:t>L’usager sélectionne</w:t>
-            </w:r>
-            <w:proofErr w:type="gramStart"/>
-            <w:r>
-              <w:t xml:space="preserve"> «Ajouter</w:t>
-            </w:r>
-            <w:proofErr w:type="gramEnd"/>
-            <w:r>
-              <w:t xml:space="preserve"> le ticket».</w:t>
-            </w:r>
-          </w:p>
-        </w:tc>
-      </w:tr>
-      <w:tr>
-        <w:tc>
-          <w:tcPr>
-            <w:tcW w:w="2502" w:type="dxa"/>
-          </w:tcPr>
-          <w:p/>
-        </w:tc>
-        <w:tc>
-          <w:tcPr>
-            <w:tcW w:w="1330" w:type="dxa"/>
-          </w:tcPr>
-          <w:p>
-            <w:r>
-              <w:t>2.1.1.2</w:t>
-            </w:r>
-          </w:p>
-        </w:tc>
-        <w:tc>
-          <w:tcPr>
-            <w:tcW w:w="4798" w:type="dxa"/>
-          </w:tcPr>
-          <w:p>
-            <w:r>
-              <w:t>Le système retourne à la page</w:t>
-            </w:r>
-            <w:proofErr w:type="gramStart"/>
-            <w:r>
-              <w:t xml:space="preserve"> «Consulter</w:t>
-            </w:r>
-            <w:proofErr w:type="gramEnd"/>
-            <w:r>
-              <w:t xml:space="preserve"> les tickets».</w:t>
-            </w:r>
-          </w:p>
-        </w:tc>
-      </w:tr>
-      <w:tr>
-        <w:tc>
-          <w:tcPr>
-            <w:tcW w:w="2502" w:type="dxa"/>
-          </w:tcPr>
-          <w:p/>
-        </w:tc>
-        <w:tc>
-          <w:tcPr>
-            <w:tcW w:w="1330" w:type="dxa"/>
-          </w:tcPr>
-          <w:p>
-            <w:r>
-              <w:t>2.1.2</w:t>
-            </w:r>
-          </w:p>
-        </w:tc>
-        <w:tc>
-          <w:tcPr>
-            <w:tcW w:w="4798" w:type="dxa"/>
-          </w:tcPr>
-          <w:p>
-            <w:r>
-              <w:t>L’usager sélectionne</w:t>
-            </w:r>
-            <w:proofErr w:type="gramStart"/>
-            <w:r>
-              <w:t xml:space="preserve"> «Annuler</w:t>
-            </w:r>
-            <w:proofErr w:type="gramEnd"/>
-            <w:r>
-              <w:t>»</w:t>
-            </w:r>
-          </w:p>
-        </w:tc>
-      </w:tr>
-      <w:tr>
-        <w:tc>
-          <w:tcPr>
-            <w:tcW w:w="2502" w:type="dxa"/>
-          </w:tcPr>
-          <w:p/>
-        </w:tc>
-        <w:tc>
-          <w:tcPr>
-            <w:tcW w:w="1330" w:type="dxa"/>
-          </w:tcPr>
-          <w:p>
-            <w:r>
-              <w:t>2.1.2.1</w:t>
-            </w:r>
-          </w:p>
-        </w:tc>
-        <w:tc>
-          <w:tcPr>
-            <w:tcW w:w="4798" w:type="dxa"/>
-          </w:tcPr>
-          <w:p>
-            <w:r>
-              <w:t>Le système retourne à la page</w:t>
-            </w:r>
-            <w:proofErr w:type="gramStart"/>
-            <w:r>
-              <w:t xml:space="preserve"> «Consulter</w:t>
-            </w:r>
-            <w:proofErr w:type="gramEnd"/>
-            <w:r>
-              <w:t xml:space="preserve"> les tickets».</w:t>
-            </w:r>
-          </w:p>
-        </w:tc>
-      </w:tr>
-      <w:tr>
-        <w:tc>
-          <w:tcPr>
-            <w:tcW w:w="2502" w:type="dxa"/>
-          </w:tcPr>
-          <w:p/>
-        </w:tc>
-        <w:tc>
-          <w:tcPr>
-            <w:tcW w:w="1330" w:type="dxa"/>
-          </w:tcPr>
-          <w:p>
-            <w:r>
-              <w:t>4.1</w:t>
-            </w:r>
-          </w:p>
-        </w:tc>
-        <w:tc>
-          <w:tcPr>
-            <w:tcW w:w="4798" w:type="dxa"/>
-          </w:tcPr>
-          <w:p>
-            <w:r>
-              <w:t xml:space="preserve">Dans l’écran « Description du </w:t>
-            </w:r>
-            <w:proofErr w:type="gramStart"/>
-            <w:r>
-              <w:t>ticket»</w:t>
-            </w:r>
-            <w:proofErr w:type="gramEnd"/>
-            <w:r>
-              <w:t xml:space="preserve"> l’usager clique sur «Ajouter un commentaire».</w:t>
-            </w:r>
-          </w:p>
-        </w:tc>
-      </w:tr>
-      <w:tr>
-        <w:tc>
-          <w:tcPr>
-            <w:tcW w:w="2502" w:type="dxa"/>
-          </w:tcPr>
-          <w:p/>
-        </w:tc>
-        <w:tc>
-          <w:tcPr>
-            <w:tcW w:w="1330" w:type="dxa"/>
-          </w:tcPr>
-          <w:p>
-            <w:r>
-              <w:t>4.1.1</w:t>
-            </w:r>
-          </w:p>
-        </w:tc>
-        <w:tc>
-          <w:tcPr>
-            <w:tcW w:w="4798" w:type="dxa"/>
-          </w:tcPr>
-          <w:p>
-            <w:r>
-              <w:t>Dans la boite prévue à cet effet, l’usager écrit un commentaire.</w:t>
-            </w:r>
-          </w:p>
-        </w:tc>
-      </w:tr>
-      <w:tr>
-        <w:tc>
-          <w:tcPr>
-            <w:tcW w:w="2502" w:type="dxa"/>
-          </w:tcPr>
-          <w:p/>
-        </w:tc>
-        <w:tc>
-          <w:tcPr>
-            <w:tcW w:w="1330" w:type="dxa"/>
-          </w:tcPr>
-          <w:p>
-            <w:r>
-              <w:t>4.1.1.1</w:t>
-            </w:r>
-          </w:p>
-        </w:tc>
-        <w:tc>
-          <w:tcPr>
-            <w:tcW w:w="4798" w:type="dxa"/>
-          </w:tcPr>
-          <w:p>
-            <w:r>
-              <w:t>L’usager sélectionne</w:t>
-            </w:r>
-            <w:proofErr w:type="gramStart"/>
-            <w:r>
-              <w:t xml:space="preserve"> «Ajouter</w:t>
-            </w:r>
-            <w:proofErr w:type="gramEnd"/>
-            <w:r>
-              <w:t xml:space="preserve"> le commentaire»</w:t>
-            </w:r>
-          </w:p>
-        </w:tc>
-      </w:tr>
-      <w:tr>
-        <w:tc>
-          <w:tcPr>
-            <w:tcW w:w="2502" w:type="dxa"/>
-          </w:tcPr>
-          <w:p/>
-        </w:tc>
-        <w:tc>
-          <w:tcPr>
-            <w:tcW w:w="1330" w:type="dxa"/>
-          </w:tcPr>
-          <w:p>
-            <w:r>
-              <w:t>4.1.1.2</w:t>
-            </w:r>
-          </w:p>
-        </w:tc>
-        <w:tc>
-          <w:tcPr>
-            <w:tcW w:w="4798" w:type="dxa"/>
-          </w:tcPr>
-          <w:p>
-            <w:r>
-              <w:t>Le système retourne à la page</w:t>
-            </w:r>
-            <w:proofErr w:type="gramStart"/>
-            <w:r>
-              <w:t xml:space="preserve"> «Description</w:t>
-            </w:r>
-            <w:proofErr w:type="gramEnd"/>
-            <w:r>
-              <w:t xml:space="preserve"> du ticket».</w:t>
-            </w:r>
-          </w:p>
-        </w:tc>
-      </w:tr>
-      <w:tr>
-        <w:tc>
-          <w:tcPr>
-            <w:tcW w:w="2502" w:type="dxa"/>
-          </w:tcPr>
-          <w:p/>
-        </w:tc>
-        <w:tc>
-          <w:tcPr>
-            <w:tcW w:w="1330" w:type="dxa"/>
-          </w:tcPr>
-          <w:p>
-            <w:r>
-              <w:t>4.1.2</w:t>
-            </w:r>
-          </w:p>
-        </w:tc>
-        <w:tc>
-          <w:tcPr>
-            <w:tcW w:w="4798" w:type="dxa"/>
-          </w:tcPr>
-          <w:p>
-            <w:r>
-              <w:t>L’usager sélectionne</w:t>
-            </w:r>
-            <w:proofErr w:type="gramStart"/>
-            <w:r>
-              <w:t xml:space="preserve"> «Annuler</w:t>
-            </w:r>
-            <w:proofErr w:type="gramEnd"/>
-            <w:r>
-              <w:t>»</w:t>
-            </w:r>
-          </w:p>
-        </w:tc>
-      </w:tr>
-      <w:tr>
-        <w:tc>
-          <w:tcPr>
-            <w:tcW w:w="2502" w:type="dxa"/>
-          </w:tcPr>
-          <w:p/>
-        </w:tc>
-        <w:tc>
-          <w:tcPr>
-            <w:tcW w:w="1330" w:type="dxa"/>
-          </w:tcPr>
-          <w:p>
-            <w:r>
-              <w:t>4.1.2.1</w:t>
-            </w:r>
-          </w:p>
-        </w:tc>
-        <w:tc>
-          <w:tcPr>
-            <w:tcW w:w="4798" w:type="dxa"/>
-          </w:tcPr>
-          <w:p>
-            <w:r>
-              <w:t>Le système retourne à la page</w:t>
-            </w:r>
-            <w:proofErr w:type="gramStart"/>
-            <w:r>
-              <w:t xml:space="preserve"> «Description</w:t>
-            </w:r>
-            <w:proofErr w:type="gramEnd"/>
-            <w:r>
-              <w:t xml:space="preserve"> du ticket».</w:t>
-            </w:r>
-          </w:p>
-        </w:tc>
-      </w:tr>
-      <w:tr>
-        <w:tc>
-          <w:tcPr>
-            <w:tcW w:w="2502" w:type="dxa"/>
-          </w:tcPr>
-          <w:p/>
-        </w:tc>
-        <w:tc>
-          <w:tcPr>
-            <w:tcW w:w="1330" w:type="dxa"/>
-          </w:tcPr>
-          <w:p>
-            <w:r>
-              <w:t>4.2</w:t>
-            </w:r>
-          </w:p>
-        </w:tc>
-        <w:tc>
-          <w:tcPr>
-            <w:tcW w:w="4798" w:type="dxa"/>
-          </w:tcPr>
-          <w:p>
-            <w:r>
-              <w:t xml:space="preserve">Dans l’écran « Description du </w:t>
-            </w:r>
-            <w:proofErr w:type="gramStart"/>
-            <w:r>
-              <w:t>ticket»</w:t>
-            </w:r>
-            <w:proofErr w:type="gramEnd"/>
-            <w:r>
-              <w:t xml:space="preserve"> l’usager clique sur «Marquer comme résolu».</w:t>
-            </w:r>
-          </w:p>
-        </w:tc>
-      </w:tr>
-      <w:tr>
-        <w:tc>
-          <w:tcPr>
-            <w:tcW w:w="2502" w:type="dxa"/>
-          </w:tcPr>
-          <w:p/>
-        </w:tc>
-        <w:tc>
-          <w:tcPr>
-            <w:tcW w:w="1330" w:type="dxa"/>
-          </w:tcPr>
-          <w:p>
-            <w:r>
-              <w:t>4.2.1</w:t>
-            </w:r>
-          </w:p>
-        </w:tc>
-        <w:tc>
-          <w:tcPr>
-            <w:tcW w:w="4798" w:type="dxa"/>
-          </w:tcPr>
-          <w:p>
-            <w:r>
-              <w:t>L’usager sélectionne</w:t>
-            </w:r>
-            <w:proofErr w:type="gramStart"/>
-            <w:r>
-              <w:t xml:space="preserve"> «Confirmer</w:t>
-            </w:r>
-            <w:proofErr w:type="gramEnd"/>
-            <w:r>
-              <w:t>»</w:t>
-            </w:r>
-          </w:p>
-        </w:tc>
-      </w:tr>
-      <w:tr>
-        <w:tc>
-          <w:tcPr>
-            <w:tcW w:w="2502" w:type="dxa"/>
-          </w:tcPr>
-          <w:p/>
-        </w:tc>
-        <w:tc>
-          <w:tcPr>
-            <w:tcW w:w="1330" w:type="dxa"/>
-          </w:tcPr>
-          <w:p>
-            <w:r>
-              <w:t>4.2.1.1</w:t>
-            </w:r>
-          </w:p>
-        </w:tc>
-        <w:tc>
-          <w:tcPr>
-            <w:tcW w:w="4798" w:type="dxa"/>
-          </w:tcPr>
-          <w:p>
-            <w:r>
-              <w:t>Le système marque le ticket comme étant résolu.</w:t>
-            </w:r>
-          </w:p>
-        </w:tc>
-      </w:tr>
-      <w:tr>
-        <w:tc>
-          <w:tcPr>
-            <w:tcW w:w="2502" w:type="dxa"/>
-          </w:tcPr>
-          <w:p/>
-        </w:tc>
-        <w:tc>
-          <w:tcPr>
-            <w:tcW w:w="1330" w:type="dxa"/>
-          </w:tcPr>
-          <w:p>
-            <w:r>
-              <w:t>4.2.1.2</w:t>
-            </w:r>
-          </w:p>
-        </w:tc>
-        <w:tc>
-          <w:tcPr>
-            <w:tcW w:w="4798" w:type="dxa"/>
-          </w:tcPr>
-          <w:p>
-            <w:r>
-              <w:t>Le système retourne à la page</w:t>
-            </w:r>
-            <w:proofErr w:type="gramStart"/>
-            <w:r>
-              <w:t xml:space="preserve"> «Consulter</w:t>
-            </w:r>
-            <w:proofErr w:type="gramEnd"/>
-            <w:r>
-              <w:t xml:space="preserve"> les tickets».</w:t>
-            </w:r>
-          </w:p>
-        </w:tc>
-      </w:tr>
-      <w:tr>
-        <w:tc>
-          <w:tcPr>
-            <w:tcW w:w="2502" w:type="dxa"/>
-          </w:tcPr>
-          <w:p/>
-        </w:tc>
-        <w:tc>
-          <w:tcPr>
-            <w:tcW w:w="1330" w:type="dxa"/>
-          </w:tcPr>
-          <w:p>
-            <w:r>
-              <w:t>4.2.2</w:t>
-            </w:r>
-          </w:p>
-        </w:tc>
-        <w:tc>
-          <w:tcPr>
-            <w:tcW w:w="4798" w:type="dxa"/>
-          </w:tcPr>
-          <w:p>
-            <w:r>
-              <w:t>L’usager sélectionne</w:t>
-            </w:r>
-            <w:proofErr w:type="gramStart"/>
-            <w:r>
-              <w:t xml:space="preserve"> «Annuler</w:t>
-            </w:r>
-            <w:proofErr w:type="gramEnd"/>
-            <w:r>
-              <w:t>»</w:t>
-            </w:r>
-          </w:p>
-        </w:tc>
-      </w:tr>
-      <w:tr>
-        <w:tc>
-          <w:tcPr>
-            <w:tcW w:w="2502" w:type="dxa"/>
-          </w:tcPr>
-          <w:p/>
-        </w:tc>
-        <w:tc>
-          <w:tcPr>
-            <w:tcW w:w="1330" w:type="dxa"/>
-          </w:tcPr>
-          <w:p>
-            <w:r>
-              <w:t>4.2.2.1</w:t>
-            </w:r>
-          </w:p>
-        </w:tc>
-        <w:tc>
-          <w:tcPr>
-            <w:tcW w:w="4798" w:type="dxa"/>
-          </w:tcPr>
-          <w:p>
-            <w:r>
-              <w:t>Le système retourne à la page</w:t>
-            </w:r>
-            <w:proofErr w:type="gramStart"/>
-            <w:r>
-              <w:t xml:space="preserve"> «Description</w:t>
-            </w:r>
-            <w:proofErr w:type="gramEnd"/>
-            <w:r>
-              <w:t xml:space="preserve"> du ticket».</w:t>
+            <w:tcW w:w="2689" w:type="dxa"/>
+          </w:tcPr>
+          <w:p/>
+        </w:tc>
+        <w:tc>
+          <w:tcPr>
+            <w:tcW w:w="1275" w:type="dxa"/>
+          </w:tcPr>
+          <w:p>
+            <w:r>
+              <w:t>5.1</w:t>
+            </w:r>
+          </w:p>
+        </w:tc>
+        <w:tc>
+          <w:tcPr>
+            <w:tcW w:w="4666" w:type="dxa"/>
+          </w:tcPr>
+          <w:p>
+            <w:r>
+              <w:t>L’usager choisit « Bloquer ce contact ».</w:t>
+            </w:r>
+          </w:p>
+        </w:tc>
+      </w:tr>
+      <w:tr>
+        <w:tc>
+          <w:tcPr>
+            <w:tcW w:w="2689" w:type="dxa"/>
+          </w:tcPr>
+          <w:p/>
+        </w:tc>
+        <w:tc>
+          <w:tcPr>
+            <w:tcW w:w="1275" w:type="dxa"/>
+          </w:tcPr>
+          <w:p>
+            <w:r>
+              <w:t>5.1.1</w:t>
+            </w:r>
+          </w:p>
+        </w:tc>
+        <w:tc>
+          <w:tcPr>
+            <w:tcW w:w="4666" w:type="dxa"/>
+          </w:tcPr>
+          <w:p>
+            <w:r>
+              <w:t>L’application affiche un message de succès et retourne à l’écran « Gérer mes contacts ».</w:t>
+            </w:r>
+          </w:p>
+        </w:tc>
+      </w:tr>
+      <w:tr>
+        <w:tc>
+          <w:tcPr>
+            <w:tcW w:w="2689" w:type="dxa"/>
+          </w:tcPr>
+          <w:p/>
+        </w:tc>
+        <w:tc>
+          <w:tcPr>
+            <w:tcW w:w="1275" w:type="dxa"/>
+          </w:tcPr>
+          <w:p>
+            <w:r>
+              <w:t>5.2</w:t>
+            </w:r>
+          </w:p>
+        </w:tc>
+        <w:tc>
+          <w:tcPr>
+            <w:tcW w:w="4666" w:type="dxa"/>
+          </w:tcPr>
+          <w:p>
+            <w:r>
+              <w:t>L’usager choisit « Retour ».</w:t>
+            </w:r>
+          </w:p>
+        </w:tc>
+      </w:tr>
+      <w:tr>
+        <w:tc>
+          <w:tcPr>
+            <w:tcW w:w="2689" w:type="dxa"/>
+          </w:tcPr>
+          <w:p/>
+        </w:tc>
+        <w:tc>
+          <w:tcPr>
+            <w:tcW w:w="1275" w:type="dxa"/>
+          </w:tcPr>
+          <w:p>
+            <w:r>
+              <w:t>5.2.1</w:t>
+            </w:r>
+          </w:p>
+        </w:tc>
+        <w:tc>
+          <w:tcPr>
+            <w:tcW w:w="4666" w:type="dxa"/>
+          </w:tcPr>
+          <w:p>
+            <w:r>
+              <w:t>Le système retourne à la page « Gérer mes contacts ».</w:t>
+            </w:r>
+          </w:p>
+        </w:tc>
+      </w:tr>
+      <w:tr>
+        <w:tc>
+          <w:tcPr>
+            <w:tcW w:w="2689" w:type="dxa"/>
+          </w:tcPr>
+          <w:p/>
+        </w:tc>
+        <w:tc>
+          <w:tcPr>
+            <w:tcW w:w="1275" w:type="dxa"/>
+          </w:tcPr>
+          <w:p>
+            <w:r>
+              <w:t>9.1</w:t>
+            </w:r>
+          </w:p>
+        </w:tc>
+        <w:tc>
+          <w:tcPr>
+            <w:tcW w:w="4666" w:type="dxa"/>
+          </w:tcPr>
+          <w:p>
+            <w:r>
+              <w:t>L’usager choisit « Ajouter un contact au groupe ».</w:t>
+            </w:r>
+          </w:p>
+        </w:tc>
+      </w:tr>
+      <w:tr>
+        <w:tc>
+          <w:tcPr>
+            <w:tcW w:w="2689" w:type="dxa"/>
+          </w:tcPr>
+          <w:p/>
+        </w:tc>
+        <w:tc>
+          <w:tcPr>
+            <w:tcW w:w="1275" w:type="dxa"/>
+          </w:tcPr>
+          <w:p>
+            <w:r>
+              <w:t>9.1.1</w:t>
+            </w:r>
+          </w:p>
+        </w:tc>
+        <w:tc>
+          <w:tcPr>
+            <w:tcW w:w="4666" w:type="dxa"/>
+          </w:tcPr>
+          <w:p>
+            <w:r>
+              <w:t>L’usager choisit le(s) contact(s) parmi sa liste de contacts et choisit « Ajouter ».</w:t>
+            </w:r>
+          </w:p>
+        </w:tc>
+      </w:tr>
+      <w:tr>
+        <w:tc>
+          <w:tcPr>
+            <w:tcW w:w="2689" w:type="dxa"/>
+          </w:tcPr>
+          <w:p/>
+        </w:tc>
+        <w:tc>
+          <w:tcPr>
+            <w:tcW w:w="1275" w:type="dxa"/>
+          </w:tcPr>
+          <w:p>
+            <w:r>
+              <w:t>9.1.1.1</w:t>
+            </w:r>
+          </w:p>
+        </w:tc>
+        <w:tc>
+          <w:tcPr>
+            <w:tcW w:w="4666" w:type="dxa"/>
+          </w:tcPr>
+          <w:p>
+            <w:r>
+              <w:t>Le système retourne à la page « Gérer mes contacts ».</w:t>
+            </w:r>
+          </w:p>
+        </w:tc>
+      </w:tr>
+      <w:tr>
+        <w:tc>
+          <w:tcPr>
+            <w:tcW w:w="2689" w:type="dxa"/>
+          </w:tcPr>
+          <w:p/>
+        </w:tc>
+        <w:tc>
+          <w:tcPr>
+            <w:tcW w:w="1275" w:type="dxa"/>
+          </w:tcPr>
+          <w:p>
+            <w:r>
+              <w:t>9.2</w:t>
+            </w:r>
+          </w:p>
+        </w:tc>
+        <w:tc>
+          <w:tcPr>
+            <w:tcW w:w="4666" w:type="dxa"/>
+          </w:tcPr>
+          <w:p>
+            <w:r>
+              <w:t>L’usager choisit « Supprimer un contact ».</w:t>
+            </w:r>
+          </w:p>
+        </w:tc>
+      </w:tr>
+      <w:tr>
+        <w:tc>
+          <w:tcPr>
+            <w:tcW w:w="2689" w:type="dxa"/>
+          </w:tcPr>
+          <w:p/>
+        </w:tc>
+        <w:tc>
+          <w:tcPr>
+            <w:tcW w:w="1275" w:type="dxa"/>
+          </w:tcPr>
+          <w:p>
+            <w:r>
+              <w:t>9.2.1</w:t>
+            </w:r>
+          </w:p>
+        </w:tc>
+        <w:tc>
+          <w:tcPr>
+            <w:tcW w:w="4666" w:type="dxa"/>
+          </w:tcPr>
+          <w:p>
+            <w:r>
+              <w:t>L’usager choisit le(s) contact(s) à supprimer du groupe et choisit « Supprimer ».</w:t>
+            </w:r>
+          </w:p>
+        </w:tc>
+      </w:tr>
+      <w:tr>
+        <w:tc>
+          <w:tcPr>
+            <w:tcW w:w="2689" w:type="dxa"/>
+          </w:tcPr>
+          <w:p/>
+        </w:tc>
+        <w:tc>
+          <w:tcPr>
+            <w:tcW w:w="1275" w:type="dxa"/>
+          </w:tcPr>
+          <w:p>
+            <w:r>
+              <w:t>9.2.1.1</w:t>
+            </w:r>
+          </w:p>
+        </w:tc>
+        <w:tc>
+          <w:tcPr>
+            <w:tcW w:w="4666" w:type="dxa"/>
+          </w:tcPr>
+          <w:p>
+            <w:r>
+              <w:t>Le système retourne à la page « Gérer mes contacts ».</w:t>
+            </w:r>
+          </w:p>
+        </w:tc>
+      </w:tr>
+      <w:tr>
+        <w:tc>
+          <w:tcPr>
+            <w:tcW w:w="2689" w:type="dxa"/>
+          </w:tcPr>
+          <w:p/>
+        </w:tc>
+        <w:tc>
+          <w:tcPr>
+            <w:tcW w:w="1275" w:type="dxa"/>
+          </w:tcPr>
+          <w:p>
+            <w:r>
+              <w:t>9.3</w:t>
+            </w:r>
+          </w:p>
+        </w:tc>
+        <w:tc>
+          <w:tcPr>
+            <w:tcW w:w="4666" w:type="dxa"/>
+          </w:tcPr>
+          <w:p>
+            <w:r>
+              <w:t>L’usager choisit « Retour ».</w:t>
+            </w:r>
+          </w:p>
+        </w:tc>
+      </w:tr>
+      <w:tr>
+        <w:tc>
+          <w:tcPr>
+            <w:tcW w:w="2689" w:type="dxa"/>
+          </w:tcPr>
+          <w:p/>
+        </w:tc>
+        <w:tc>
+          <w:tcPr>
+            <w:tcW w:w="1275" w:type="dxa"/>
+          </w:tcPr>
+          <w:p>
+            <w:r>
+              <w:t>9.3.1</w:t>
+            </w:r>
+          </w:p>
+        </w:tc>
+        <w:tc>
+          <w:tcPr>
+            <w:tcW w:w="4666" w:type="dxa"/>
+          </w:tcPr>
+          <w:p>
+            <w:r>
+              <w:t>Le système retourne à la page « Gérer mes contacts ».</w:t>
             </w:r>
           </w:p>
         </w:tc>
@@ -1969,9 +1788,9 @@
         <w:tblLook w:val="04A0" w:firstRow="1" w:lastRow="0" w:firstColumn="1" w:lastColumn="0" w:noHBand="0" w:noVBand="1"/>
       </w:tblPr>
       <w:tblGrid>
-        <w:gridCol w:w="2689"/>
-        <w:gridCol w:w="1275"/>
-        <w:gridCol w:w="4666"/>
+        <w:gridCol w:w="2502"/>
+        <w:gridCol w:w="1330"/>
+        <w:gridCol w:w="4798"/>
       </w:tblGrid>
       <w:tr>
         <w:tc>
@@ -1984,15 +1803,16 @@
               <w:jc w:val="center"/>
             </w:pPr>
             <w:r>
-              <w:t>Gérer mes contacts</w:t>
-            </w:r>
-          </w:p>
-        </w:tc>
-      </w:tr>
-      <w:tr>
-        <w:tc>
-          <w:tcPr>
-            <w:tcW w:w="2689" w:type="dxa"/>
+              <w:lastRenderedPageBreak/>
+              <w:t>Consulter tickets</w:t>
+            </w:r>
+          </w:p>
+        </w:tc>
+      </w:tr>
+      <w:tr>
+        <w:tc>
+          <w:tcPr>
+            <w:tcW w:w="2502" w:type="dxa"/>
           </w:tcPr>
           <w:p>
             <w:r>
@@ -2002,20 +1822,20 @@
         </w:tc>
         <w:tc>
           <w:tcPr>
-            <w:tcW w:w="5941" w:type="dxa"/>
+            <w:tcW w:w="6128" w:type="dxa"/>
             <w:gridSpan w:val="2"/>
           </w:tcPr>
           <w:p>
             <w:r>
-              <w:t>L’usager peut consulter sa liste et ses groupes de contacts, supprimer un contact/groupe et bloquer un contact/groupe</w:t>
-            </w:r>
-          </w:p>
-        </w:tc>
-      </w:tr>
-      <w:tr>
-        <w:tc>
-          <w:tcPr>
-            <w:tcW w:w="2689" w:type="dxa"/>
+              <w:t>Permet à l’usager de consulter les tickets du produit ainsi que les modifier et les résoudre</w:t>
+            </w:r>
+          </w:p>
+        </w:tc>
+      </w:tr>
+      <w:tr>
+        <w:tc>
+          <w:tcPr>
+            <w:tcW w:w="2502" w:type="dxa"/>
           </w:tcPr>
           <w:p>
             <w:r>
@@ -2025,7 +1845,7 @@
         </w:tc>
         <w:tc>
           <w:tcPr>
-            <w:tcW w:w="5941" w:type="dxa"/>
+            <w:tcW w:w="6128" w:type="dxa"/>
             <w:gridSpan w:val="2"/>
           </w:tcPr>
           <w:p>
@@ -2038,7 +1858,7 @@
       <w:tr>
         <w:tc>
           <w:tcPr>
-            <w:tcW w:w="2689" w:type="dxa"/>
+            <w:tcW w:w="2502" w:type="dxa"/>
           </w:tcPr>
           <w:p>
             <w:r>
@@ -2048,20 +1868,20 @@
         </w:tc>
         <w:tc>
           <w:tcPr>
-            <w:tcW w:w="5941" w:type="dxa"/>
+            <w:tcW w:w="6128" w:type="dxa"/>
             <w:gridSpan w:val="2"/>
           </w:tcPr>
           <w:p>
             <w:r>
-              <w:t>L’usager possède un profil et s’est authentifié.</w:t>
-            </w:r>
-          </w:p>
-        </w:tc>
-      </w:tr>
-      <w:tr>
-        <w:tc>
-          <w:tcPr>
-            <w:tcW w:w="2689" w:type="dxa"/>
+              <w:t>L’usager possède un compte d’utilisateur et s’est authentifier</w:t>
+            </w:r>
+          </w:p>
+        </w:tc>
+      </w:tr>
+      <w:tr>
+        <w:tc>
+          <w:tcPr>
+            <w:tcW w:w="2502" w:type="dxa"/>
           </w:tcPr>
           <w:p>
             <w:r>
@@ -2071,20 +1891,30 @@
         </w:tc>
         <w:tc>
           <w:tcPr>
-            <w:tcW w:w="5941" w:type="dxa"/>
+            <w:tcW w:w="6128" w:type="dxa"/>
             <w:gridSpan w:val="2"/>
           </w:tcPr>
           <w:p>
             <w:r>
-              <w:t>La liste de contacts/groupes de l’usager est mise à jour.</w:t>
-            </w:r>
-          </w:p>
-        </w:tc>
-      </w:tr>
-      <w:tr>
-        <w:tc>
-          <w:tcPr>
-            <w:tcW w:w="2689" w:type="dxa"/>
+              <w:t xml:space="preserve">Si l’usager modifie ou ajoute un ticket, la base de données sera modifiée afin que tous les utilisateurs soient </w:t>
+            </w:r>
+            <w:proofErr w:type="spellStart"/>
+            <w:proofErr w:type="gramStart"/>
+            <w:r>
+              <w:t>a</w:t>
+            </w:r>
+            <w:proofErr w:type="spellEnd"/>
+            <w:proofErr w:type="gramEnd"/>
+            <w:r>
+              <w:t xml:space="preserve"> jour</w:t>
+            </w:r>
+          </w:p>
+        </w:tc>
+      </w:tr>
+      <w:tr>
+        <w:tc>
+          <w:tcPr>
+            <w:tcW w:w="2502" w:type="dxa"/>
           </w:tcPr>
           <w:p>
             <w:r>
@@ -2094,7 +1924,7 @@
         </w:tc>
         <w:tc>
           <w:tcPr>
-            <w:tcW w:w="1275" w:type="dxa"/>
+            <w:tcW w:w="1330" w:type="dxa"/>
           </w:tcPr>
           <w:p>
             <w:r>
@@ -2104,7 +1934,7 @@
         </w:tc>
         <w:tc>
           <w:tcPr>
-            <w:tcW w:w="4666" w:type="dxa"/>
+            <w:tcW w:w="4798" w:type="dxa"/>
           </w:tcPr>
           <w:p>
             <w:r>
@@ -2116,13 +1946,13 @@
       <w:tr>
         <w:tc>
           <w:tcPr>
-            <w:tcW w:w="2689" w:type="dxa"/>
-          </w:tcPr>
-          <w:p/>
-        </w:tc>
-        <w:tc>
-          <w:tcPr>
-            <w:tcW w:w="1275" w:type="dxa"/>
+            <w:tcW w:w="2502" w:type="dxa"/>
+          </w:tcPr>
+          <w:p/>
+        </w:tc>
+        <w:tc>
+          <w:tcPr>
+            <w:tcW w:w="1330" w:type="dxa"/>
           </w:tcPr>
           <w:p>
             <w:r>
@@ -2132,25 +1962,25 @@
         </w:tc>
         <w:tc>
           <w:tcPr>
-            <w:tcW w:w="4666" w:type="dxa"/>
-          </w:tcPr>
-          <w:p>
-            <w:r>
-              <w:t>À partir de la page principale, l’usager choisit « Gérer mes contacts ».</w:t>
-            </w:r>
-          </w:p>
-        </w:tc>
-      </w:tr>
-      <w:tr>
-        <w:tc>
-          <w:tcPr>
-            <w:tcW w:w="2689" w:type="dxa"/>
-          </w:tcPr>
-          <w:p/>
-        </w:tc>
-        <w:tc>
-          <w:tcPr>
-            <w:tcW w:w="1275" w:type="dxa"/>
+            <w:tcW w:w="4798" w:type="dxa"/>
+          </w:tcPr>
+          <w:p>
+            <w:r>
+              <w:t>À partir de la page principale, l’usager choisit « Consulter les tickets ».</w:t>
+            </w:r>
+          </w:p>
+        </w:tc>
+      </w:tr>
+      <w:tr>
+        <w:tc>
+          <w:tcPr>
+            <w:tcW w:w="2502" w:type="dxa"/>
+          </w:tcPr>
+          <w:p/>
+        </w:tc>
+        <w:tc>
+          <w:tcPr>
+            <w:tcW w:w="1330" w:type="dxa"/>
           </w:tcPr>
           <w:p>
             <w:r>
@@ -2160,25 +1990,33 @@
         </w:tc>
         <w:tc>
           <w:tcPr>
-            <w:tcW w:w="4666" w:type="dxa"/>
-          </w:tcPr>
-          <w:p>
-            <w:r>
-              <w:t>Dans l’écran « Gérer mes contacts », l’usager consulte sa liste de contacts et ses groupes de contacts.</w:t>
-            </w:r>
-          </w:p>
-        </w:tc>
-      </w:tr>
-      <w:tr>
-        <w:tc>
-          <w:tcPr>
-            <w:tcW w:w="2689" w:type="dxa"/>
-          </w:tcPr>
-          <w:p/>
-        </w:tc>
-        <w:tc>
-          <w:tcPr>
-            <w:tcW w:w="1275" w:type="dxa"/>
+            <w:tcW w:w="4798" w:type="dxa"/>
+          </w:tcPr>
+          <w:p>
+            <w:r>
+              <w:t xml:space="preserve">Dans l’écran « Consulter les </w:t>
+            </w:r>
+            <w:proofErr w:type="gramStart"/>
+            <w:r>
+              <w:t>tickets»</w:t>
+            </w:r>
+            <w:proofErr w:type="gramEnd"/>
+            <w:r>
+              <w:t>, l’usager sélectionne un ticket.</w:t>
+            </w:r>
+          </w:p>
+        </w:tc>
+      </w:tr>
+      <w:tr>
+        <w:tc>
+          <w:tcPr>
+            <w:tcW w:w="2502" w:type="dxa"/>
+          </w:tcPr>
+          <w:p/>
+        </w:tc>
+        <w:tc>
+          <w:tcPr>
+            <w:tcW w:w="1330" w:type="dxa"/>
           </w:tcPr>
           <w:p>
             <w:r>
@@ -2188,25 +2026,25 @@
         </w:tc>
         <w:tc>
           <w:tcPr>
-            <w:tcW w:w="4666" w:type="dxa"/>
-          </w:tcPr>
-          <w:p>
-            <w:r>
-              <w:t>L’usager sélectionne un contact.</w:t>
-            </w:r>
-          </w:p>
-        </w:tc>
-      </w:tr>
-      <w:tr>
-        <w:tc>
-          <w:tcPr>
-            <w:tcW w:w="2689" w:type="dxa"/>
-          </w:tcPr>
-          <w:p/>
-        </w:tc>
-        <w:tc>
-          <w:tcPr>
-            <w:tcW w:w="1275" w:type="dxa"/>
+            <w:tcW w:w="4798" w:type="dxa"/>
+          </w:tcPr>
+          <w:p>
+            <w:r>
+              <w:t>Le système affiche la description du ticket.</w:t>
+            </w:r>
+          </w:p>
+        </w:tc>
+      </w:tr>
+      <w:tr>
+        <w:tc>
+          <w:tcPr>
+            <w:tcW w:w="2502" w:type="dxa"/>
+          </w:tcPr>
+          <w:p/>
+        </w:tc>
+        <w:tc>
+          <w:tcPr>
+            <w:tcW w:w="1330" w:type="dxa"/>
           </w:tcPr>
           <w:p>
             <w:r>
@@ -2216,25 +2054,33 @@
         </w:tc>
         <w:tc>
           <w:tcPr>
-            <w:tcW w:w="4666" w:type="dxa"/>
-          </w:tcPr>
-          <w:p>
-            <w:r>
-              <w:t>Le système affiche les coordonnées du contact.</w:t>
-            </w:r>
-          </w:p>
-        </w:tc>
-      </w:tr>
-      <w:tr>
-        <w:tc>
-          <w:tcPr>
-            <w:tcW w:w="2689" w:type="dxa"/>
-          </w:tcPr>
-          <w:p/>
-        </w:tc>
-        <w:tc>
-          <w:tcPr>
-            <w:tcW w:w="1275" w:type="dxa"/>
+            <w:tcW w:w="4798" w:type="dxa"/>
+          </w:tcPr>
+          <w:p>
+            <w:r>
+              <w:t xml:space="preserve">Dans l’écran « Description du </w:t>
+            </w:r>
+            <w:proofErr w:type="gramStart"/>
+            <w:r>
+              <w:t>ticket»</w:t>
+            </w:r>
+            <w:proofErr w:type="gramEnd"/>
+            <w:r>
+              <w:t xml:space="preserve"> l’usager clique sur retour.</w:t>
+            </w:r>
+          </w:p>
+        </w:tc>
+      </w:tr>
+      <w:tr>
+        <w:tc>
+          <w:tcPr>
+            <w:tcW w:w="2502" w:type="dxa"/>
+          </w:tcPr>
+          <w:p/>
+        </w:tc>
+        <w:tc>
+          <w:tcPr>
+            <w:tcW w:w="1330" w:type="dxa"/>
           </w:tcPr>
           <w:p>
             <w:r>
@@ -2244,159 +2090,19 @@
         </w:tc>
         <w:tc>
           <w:tcPr>
-            <w:tcW w:w="4666" w:type="dxa"/>
-          </w:tcPr>
-          <w:p>
-            <w:r>
-              <w:t>L’usager choisit « Supprimer ce contact ».</w:t>
-            </w:r>
-          </w:p>
-        </w:tc>
-      </w:tr>
-      <w:tr>
-        <w:tc>
-          <w:tcPr>
-            <w:tcW w:w="2689" w:type="dxa"/>
-          </w:tcPr>
-          <w:p/>
-        </w:tc>
-        <w:tc>
-          <w:tcPr>
-            <w:tcW w:w="1275" w:type="dxa"/>
-          </w:tcPr>
-          <w:p>
-            <w:r>
-              <w:t>6.</w:t>
-            </w:r>
-          </w:p>
-        </w:tc>
-        <w:tc>
-          <w:tcPr>
-            <w:tcW w:w="4666" w:type="dxa"/>
-          </w:tcPr>
-          <w:p>
-            <w:r>
-              <w:t>Le système affiche un message de succès et retourne à l’écran « Gérer mes contacts ».</w:t>
-            </w:r>
-          </w:p>
-        </w:tc>
-      </w:tr>
-      <w:tr>
-        <w:tc>
-          <w:tcPr>
-            <w:tcW w:w="2689" w:type="dxa"/>
-          </w:tcPr>
-          <w:p/>
-        </w:tc>
-        <w:tc>
-          <w:tcPr>
-            <w:tcW w:w="1275" w:type="dxa"/>
-          </w:tcPr>
-          <w:p>
-            <w:r>
-              <w:t>7.</w:t>
-            </w:r>
-          </w:p>
-        </w:tc>
-        <w:tc>
-          <w:tcPr>
-            <w:tcW w:w="4666" w:type="dxa"/>
-          </w:tcPr>
-          <w:p>
-            <w:r>
-              <w:t>L’usager sélectionne un groupe de contacts.</w:t>
-            </w:r>
-          </w:p>
-        </w:tc>
-      </w:tr>
-      <w:tr>
-        <w:tc>
-          <w:tcPr>
-            <w:tcW w:w="2689" w:type="dxa"/>
-          </w:tcPr>
-          <w:p/>
-        </w:tc>
-        <w:tc>
-          <w:tcPr>
-            <w:tcW w:w="1275" w:type="dxa"/>
-          </w:tcPr>
-          <w:p>
-            <w:r>
-              <w:t>8.</w:t>
-            </w:r>
-          </w:p>
-        </w:tc>
-        <w:tc>
-          <w:tcPr>
-            <w:tcW w:w="4666" w:type="dxa"/>
-          </w:tcPr>
-          <w:p>
-            <w:r>
-              <w:t>Le système affiche les informations du groupe.</w:t>
-            </w:r>
-          </w:p>
-        </w:tc>
-      </w:tr>
-      <w:tr>
-        <w:tc>
-          <w:tcPr>
-            <w:tcW w:w="2689" w:type="dxa"/>
-          </w:tcPr>
-          <w:p/>
-        </w:tc>
-        <w:tc>
-          <w:tcPr>
-            <w:tcW w:w="1275" w:type="dxa"/>
-          </w:tcPr>
-          <w:p>
-            <w:r>
-              <w:t>9.</w:t>
-            </w:r>
-          </w:p>
-        </w:tc>
-        <w:tc>
-          <w:tcPr>
-            <w:tcW w:w="4666" w:type="dxa"/>
-          </w:tcPr>
-          <w:p>
-            <w:r>
-              <w:t>L’usager choisit « Supprimer ce groupe ».</w:t>
-            </w:r>
-          </w:p>
-        </w:tc>
-      </w:tr>
-      <w:tr>
-        <w:tc>
-          <w:tcPr>
-            <w:tcW w:w="2689" w:type="dxa"/>
-          </w:tcPr>
-          <w:p/>
-        </w:tc>
-        <w:tc>
-          <w:tcPr>
-            <w:tcW w:w="1275" w:type="dxa"/>
-          </w:tcPr>
-          <w:p>
-            <w:r>
-              <w:t>10.</w:t>
-            </w:r>
-          </w:p>
-        </w:tc>
-        <w:tc>
-          <w:tcPr>
-            <w:tcW w:w="4666" w:type="dxa"/>
-          </w:tcPr>
-          <w:p>
-            <w:r>
-              <w:t>L’application affiche un message de succès et retourne à l’écran « Gérer mes contacts ».</w:t>
-            </w:r>
-          </w:p>
-        </w:tc>
-      </w:tr>
-      <w:tr>
-        <w:tc>
-          <w:tcPr>
-            <w:tcW w:w="2689" w:type="dxa"/>
+            <w:tcW w:w="4798" w:type="dxa"/>
+          </w:tcPr>
+          <w:p>
+            <w:r>
+              <w:t>Le système revient à la page « Consulter les tickets ».</w:t>
+            </w:r>
+          </w:p>
+        </w:tc>
+      </w:tr>
+      <w:tr>
+        <w:tc>
+          <w:tcPr>
+            <w:tcW w:w="2502" w:type="dxa"/>
           </w:tcPr>
           <w:p>
             <w:r>
@@ -2406,7 +2112,7 @@
         </w:tc>
         <w:tc>
           <w:tcPr>
-            <w:tcW w:w="1275" w:type="dxa"/>
+            <w:tcW w:w="1330" w:type="dxa"/>
           </w:tcPr>
           <w:p>
             <w:r>
@@ -2416,7 +2122,7 @@
         </w:tc>
         <w:tc>
           <w:tcPr>
-            <w:tcW w:w="4666" w:type="dxa"/>
+            <w:tcW w:w="4798" w:type="dxa"/>
           </w:tcPr>
           <w:p>
             <w:r>
@@ -2428,342 +2134,632 @@
       <w:tr>
         <w:tc>
           <w:tcPr>
-            <w:tcW w:w="2689" w:type="dxa"/>
-          </w:tcPr>
-          <w:p/>
-        </w:tc>
-        <w:tc>
-          <w:tcPr>
-            <w:tcW w:w="1275" w:type="dxa"/>
-          </w:tcPr>
-          <w:p>
-            <w:r>
-              <w:t>5.1</w:t>
-            </w:r>
-          </w:p>
-        </w:tc>
-        <w:tc>
-          <w:tcPr>
-            <w:tcW w:w="4666" w:type="dxa"/>
-          </w:tcPr>
-          <w:p>
-            <w:r>
-              <w:t>L’usager choisit « Bloquer ce contact ».</w:t>
-            </w:r>
-          </w:p>
-        </w:tc>
-      </w:tr>
-      <w:tr>
-        <w:tc>
-          <w:tcPr>
-            <w:tcW w:w="2689" w:type="dxa"/>
-          </w:tcPr>
-          <w:p/>
-        </w:tc>
-        <w:tc>
-          <w:tcPr>
-            <w:tcW w:w="1275" w:type="dxa"/>
-          </w:tcPr>
-          <w:p>
-            <w:r>
-              <w:t>5.1.1</w:t>
-            </w:r>
-          </w:p>
-        </w:tc>
-        <w:tc>
-          <w:tcPr>
-            <w:tcW w:w="4666" w:type="dxa"/>
-          </w:tcPr>
-          <w:p>
-            <w:r>
-              <w:t>L’application affiche un message de succès et retourne à l’écran « Gérer mes contacts ».</w:t>
-            </w:r>
-          </w:p>
-        </w:tc>
-      </w:tr>
-      <w:tr>
-        <w:tc>
-          <w:tcPr>
-            <w:tcW w:w="2689" w:type="dxa"/>
-          </w:tcPr>
-          <w:p/>
-        </w:tc>
-        <w:tc>
-          <w:tcPr>
-            <w:tcW w:w="1275" w:type="dxa"/>
-          </w:tcPr>
-          <w:p>
-            <w:r>
-              <w:t>5.2</w:t>
-            </w:r>
-          </w:p>
-        </w:tc>
-        <w:tc>
-          <w:tcPr>
-            <w:tcW w:w="4666" w:type="dxa"/>
-          </w:tcPr>
-          <w:p>
-            <w:r>
-              <w:t>L’usager choisit « Retour ».</w:t>
-            </w:r>
-          </w:p>
-        </w:tc>
-      </w:tr>
-      <w:tr>
-        <w:tc>
-          <w:tcPr>
-            <w:tcW w:w="2689" w:type="dxa"/>
-          </w:tcPr>
-          <w:p/>
-        </w:tc>
-        <w:tc>
-          <w:tcPr>
-            <w:tcW w:w="1275" w:type="dxa"/>
-          </w:tcPr>
-          <w:p>
-            <w:r>
-              <w:t>5.2.1</w:t>
-            </w:r>
-          </w:p>
-        </w:tc>
-        <w:tc>
-          <w:tcPr>
-            <w:tcW w:w="4666" w:type="dxa"/>
-          </w:tcPr>
-          <w:p>
-            <w:r>
-              <w:t>Le système retourne à la page « Gérer mes contacts ».</w:t>
-            </w:r>
-          </w:p>
-        </w:tc>
-      </w:tr>
-      <w:tr>
-        <w:tc>
-          <w:tcPr>
-            <w:tcW w:w="2689" w:type="dxa"/>
-          </w:tcPr>
-          <w:p/>
-        </w:tc>
-        <w:tc>
-          <w:tcPr>
-            <w:tcW w:w="1275" w:type="dxa"/>
-          </w:tcPr>
-          <w:p>
-            <w:r>
-              <w:t>9.1</w:t>
-            </w:r>
-          </w:p>
-        </w:tc>
-        <w:tc>
-          <w:tcPr>
-            <w:tcW w:w="4666" w:type="dxa"/>
-          </w:tcPr>
-          <w:p>
-            <w:r>
-              <w:t>L’usager choisit « Ajouter un contact au groupe ».</w:t>
-            </w:r>
-          </w:p>
-        </w:tc>
-      </w:tr>
-      <w:tr>
-        <w:tc>
-          <w:tcPr>
-            <w:tcW w:w="2689" w:type="dxa"/>
-          </w:tcPr>
-          <w:p/>
-        </w:tc>
-        <w:tc>
-          <w:tcPr>
-            <w:tcW w:w="1275" w:type="dxa"/>
-          </w:tcPr>
-          <w:p>
-            <w:r>
-              <w:t>9.1.1</w:t>
-            </w:r>
-          </w:p>
-        </w:tc>
-        <w:tc>
-          <w:tcPr>
-            <w:tcW w:w="4666" w:type="dxa"/>
-          </w:tcPr>
-          <w:p>
-            <w:r>
-              <w:t>L’usager choisit le(s) contact(s) parmi sa liste de contacts et choisit « Ajouter ».</w:t>
-            </w:r>
-          </w:p>
-        </w:tc>
-      </w:tr>
-      <w:tr>
-        <w:tc>
-          <w:tcPr>
-            <w:tcW w:w="2689" w:type="dxa"/>
-          </w:tcPr>
-          <w:p/>
-        </w:tc>
-        <w:tc>
-          <w:tcPr>
-            <w:tcW w:w="1275" w:type="dxa"/>
-          </w:tcPr>
-          <w:p>
-            <w:r>
-              <w:t>9.1.1.1</w:t>
-            </w:r>
-          </w:p>
-        </w:tc>
-        <w:tc>
-          <w:tcPr>
-            <w:tcW w:w="4666" w:type="dxa"/>
-          </w:tcPr>
-          <w:p>
-            <w:r>
-              <w:t>Le système retourne à la page « Gérer mes contacts ».</w:t>
-            </w:r>
-          </w:p>
-        </w:tc>
-      </w:tr>
-      <w:tr>
-        <w:tc>
-          <w:tcPr>
-            <w:tcW w:w="2689" w:type="dxa"/>
-          </w:tcPr>
-          <w:p/>
-        </w:tc>
-        <w:tc>
-          <w:tcPr>
-            <w:tcW w:w="1275" w:type="dxa"/>
-          </w:tcPr>
-          <w:p>
-            <w:r>
-              <w:t>9.2</w:t>
-            </w:r>
-          </w:p>
-        </w:tc>
-        <w:tc>
-          <w:tcPr>
-            <w:tcW w:w="4666" w:type="dxa"/>
-          </w:tcPr>
-          <w:p>
-            <w:r>
-              <w:t>L’usager choisit « Supprimer un contact ».</w:t>
-            </w:r>
-          </w:p>
-        </w:tc>
-      </w:tr>
-      <w:tr>
-        <w:tc>
-          <w:tcPr>
-            <w:tcW w:w="2689" w:type="dxa"/>
-          </w:tcPr>
-          <w:p/>
-        </w:tc>
-        <w:tc>
-          <w:tcPr>
-            <w:tcW w:w="1275" w:type="dxa"/>
-          </w:tcPr>
-          <w:p>
-            <w:r>
-              <w:t>9.2.1</w:t>
-            </w:r>
-          </w:p>
-        </w:tc>
-        <w:tc>
-          <w:tcPr>
-            <w:tcW w:w="4666" w:type="dxa"/>
-          </w:tcPr>
-          <w:p>
-            <w:r>
-              <w:t>L’usager choisit le(s) contact(s) à supprimer du groupe et choisit « Supprimer ».</w:t>
-            </w:r>
-          </w:p>
-        </w:tc>
-      </w:tr>
-      <w:tr>
-        <w:tc>
-          <w:tcPr>
-            <w:tcW w:w="2689" w:type="dxa"/>
-          </w:tcPr>
-          <w:p/>
-        </w:tc>
-        <w:tc>
-          <w:tcPr>
-            <w:tcW w:w="1275" w:type="dxa"/>
-          </w:tcPr>
-          <w:p>
-            <w:r>
-              <w:t>9.2.1.1</w:t>
-            </w:r>
-          </w:p>
-        </w:tc>
-        <w:tc>
-          <w:tcPr>
-            <w:tcW w:w="4666" w:type="dxa"/>
-          </w:tcPr>
-          <w:p>
-            <w:r>
-              <w:t>Le système retourne à la page « Gérer mes contacts ».</w:t>
-            </w:r>
-          </w:p>
-        </w:tc>
-      </w:tr>
-      <w:tr>
-        <w:tc>
-          <w:tcPr>
-            <w:tcW w:w="2689" w:type="dxa"/>
-          </w:tcPr>
-          <w:p/>
-        </w:tc>
-        <w:tc>
-          <w:tcPr>
-            <w:tcW w:w="1275" w:type="dxa"/>
-          </w:tcPr>
-          <w:p>
-            <w:r>
-              <w:t>9.3</w:t>
-            </w:r>
-          </w:p>
-        </w:tc>
-        <w:tc>
-          <w:tcPr>
-            <w:tcW w:w="4666" w:type="dxa"/>
-          </w:tcPr>
-          <w:p>
-            <w:r>
-              <w:t>L’usager choisit « Retour ».</w:t>
-            </w:r>
-          </w:p>
-        </w:tc>
-      </w:tr>
-      <w:tr>
-        <w:tc>
-          <w:tcPr>
-            <w:tcW w:w="2689" w:type="dxa"/>
-          </w:tcPr>
-          <w:p/>
-        </w:tc>
-        <w:tc>
-          <w:tcPr>
-            <w:tcW w:w="1275" w:type="dxa"/>
-          </w:tcPr>
-          <w:p>
-            <w:r>
-              <w:t>9.3.1</w:t>
-            </w:r>
-          </w:p>
-        </w:tc>
-        <w:tc>
-          <w:tcPr>
-            <w:tcW w:w="4666" w:type="dxa"/>
-          </w:tcPr>
-          <w:p>
-            <w:r>
-              <w:t>Le système retourne à la page « Gérer mes contacts ».</w:t>
+            <w:tcW w:w="2502" w:type="dxa"/>
+          </w:tcPr>
+          <w:p/>
+        </w:tc>
+        <w:tc>
+          <w:tcPr>
+            <w:tcW w:w="1330" w:type="dxa"/>
+          </w:tcPr>
+          <w:p>
+            <w:r>
+              <w:t>2.1</w:t>
+            </w:r>
+          </w:p>
+        </w:tc>
+        <w:tc>
+          <w:tcPr>
+            <w:tcW w:w="4798" w:type="dxa"/>
+          </w:tcPr>
+          <w:p>
+            <w:r>
+              <w:t xml:space="preserve">Dans l’écran « Consulter les </w:t>
+            </w:r>
+            <w:proofErr w:type="gramStart"/>
+            <w:r>
+              <w:t>tickets»</w:t>
+            </w:r>
+            <w:proofErr w:type="gramEnd"/>
+            <w:r>
+              <w:t>, l’usager sélectionne «Ajouter un ticket».</w:t>
+            </w:r>
+          </w:p>
+        </w:tc>
+      </w:tr>
+      <w:tr>
+        <w:tc>
+          <w:tcPr>
+            <w:tcW w:w="2502" w:type="dxa"/>
+          </w:tcPr>
+          <w:p/>
+        </w:tc>
+        <w:tc>
+          <w:tcPr>
+            <w:tcW w:w="1330" w:type="dxa"/>
+          </w:tcPr>
+          <w:p>
+            <w:r>
+              <w:t>2.1.1</w:t>
+            </w:r>
+          </w:p>
+        </w:tc>
+        <w:tc>
+          <w:tcPr>
+            <w:tcW w:w="4798" w:type="dxa"/>
+          </w:tcPr>
+          <w:p>
+            <w:r>
+              <w:t>L’usager écrit la description du commentaire dans la case prévue à cet effet.</w:t>
+            </w:r>
+          </w:p>
+        </w:tc>
+      </w:tr>
+      <w:tr>
+        <w:tc>
+          <w:tcPr>
+            <w:tcW w:w="2502" w:type="dxa"/>
+          </w:tcPr>
+          <w:p/>
+        </w:tc>
+        <w:tc>
+          <w:tcPr>
+            <w:tcW w:w="1330" w:type="dxa"/>
+          </w:tcPr>
+          <w:p>
+            <w:r>
+              <w:t>2.1.1.1</w:t>
+            </w:r>
+          </w:p>
+        </w:tc>
+        <w:tc>
+          <w:tcPr>
+            <w:tcW w:w="4798" w:type="dxa"/>
+          </w:tcPr>
+          <w:p>
+            <w:r>
+              <w:t>L’usager sélectionne</w:t>
+            </w:r>
+            <w:proofErr w:type="gramStart"/>
+            <w:r>
+              <w:t xml:space="preserve"> «Ajouter</w:t>
+            </w:r>
+            <w:proofErr w:type="gramEnd"/>
+            <w:r>
+              <w:t xml:space="preserve"> le ticket».</w:t>
+            </w:r>
+          </w:p>
+        </w:tc>
+      </w:tr>
+      <w:tr>
+        <w:tc>
+          <w:tcPr>
+            <w:tcW w:w="2502" w:type="dxa"/>
+          </w:tcPr>
+          <w:p/>
+        </w:tc>
+        <w:tc>
+          <w:tcPr>
+            <w:tcW w:w="1330" w:type="dxa"/>
+          </w:tcPr>
+          <w:p>
+            <w:r>
+              <w:t>2.1.1.2</w:t>
+            </w:r>
+          </w:p>
+        </w:tc>
+        <w:tc>
+          <w:tcPr>
+            <w:tcW w:w="4798" w:type="dxa"/>
+          </w:tcPr>
+          <w:p>
+            <w:r>
+              <w:t>Le système retourne à la page</w:t>
+            </w:r>
+            <w:proofErr w:type="gramStart"/>
+            <w:r>
+              <w:t xml:space="preserve"> «Consulter</w:t>
+            </w:r>
+            <w:proofErr w:type="gramEnd"/>
+            <w:r>
+              <w:t xml:space="preserve"> les tickets».</w:t>
+            </w:r>
+          </w:p>
+        </w:tc>
+      </w:tr>
+      <w:tr>
+        <w:tc>
+          <w:tcPr>
+            <w:tcW w:w="2502" w:type="dxa"/>
+          </w:tcPr>
+          <w:p/>
+        </w:tc>
+        <w:tc>
+          <w:tcPr>
+            <w:tcW w:w="1330" w:type="dxa"/>
+          </w:tcPr>
+          <w:p>
+            <w:r>
+              <w:t>2.1.2</w:t>
+            </w:r>
+          </w:p>
+        </w:tc>
+        <w:tc>
+          <w:tcPr>
+            <w:tcW w:w="4798" w:type="dxa"/>
+          </w:tcPr>
+          <w:p>
+            <w:r>
+              <w:t>L’usager sélectionne</w:t>
+            </w:r>
+            <w:proofErr w:type="gramStart"/>
+            <w:r>
+              <w:t xml:space="preserve"> «Annuler</w:t>
+            </w:r>
+            <w:proofErr w:type="gramEnd"/>
+            <w:r>
+              <w:t>»</w:t>
+            </w:r>
+          </w:p>
+        </w:tc>
+      </w:tr>
+      <w:tr>
+        <w:tc>
+          <w:tcPr>
+            <w:tcW w:w="2502" w:type="dxa"/>
+          </w:tcPr>
+          <w:p/>
+        </w:tc>
+        <w:tc>
+          <w:tcPr>
+            <w:tcW w:w="1330" w:type="dxa"/>
+          </w:tcPr>
+          <w:p>
+            <w:r>
+              <w:t>2.1.2.1</w:t>
+            </w:r>
+          </w:p>
+        </w:tc>
+        <w:tc>
+          <w:tcPr>
+            <w:tcW w:w="4798" w:type="dxa"/>
+          </w:tcPr>
+          <w:p>
+            <w:r>
+              <w:t>Le système retourne à la page</w:t>
+            </w:r>
+            <w:proofErr w:type="gramStart"/>
+            <w:r>
+              <w:t xml:space="preserve"> «Consulter</w:t>
+            </w:r>
+            <w:proofErr w:type="gramEnd"/>
+            <w:r>
+              <w:t xml:space="preserve"> les tickets».</w:t>
+            </w:r>
+          </w:p>
+        </w:tc>
+      </w:tr>
+      <w:tr>
+        <w:tc>
+          <w:tcPr>
+            <w:tcW w:w="2502" w:type="dxa"/>
+          </w:tcPr>
+          <w:p/>
+        </w:tc>
+        <w:tc>
+          <w:tcPr>
+            <w:tcW w:w="1330" w:type="dxa"/>
+          </w:tcPr>
+          <w:p>
+            <w:r>
+              <w:t>4.1</w:t>
+            </w:r>
+          </w:p>
+        </w:tc>
+        <w:tc>
+          <w:tcPr>
+            <w:tcW w:w="4798" w:type="dxa"/>
+          </w:tcPr>
+          <w:p>
+            <w:r>
+              <w:t xml:space="preserve">Dans l’écran « Description du </w:t>
+            </w:r>
+            <w:proofErr w:type="gramStart"/>
+            <w:r>
+              <w:t>ticket»</w:t>
+            </w:r>
+            <w:proofErr w:type="gramEnd"/>
+            <w:r>
+              <w:t xml:space="preserve"> l’usager clique sur «Ajouter un commentaire».</w:t>
+            </w:r>
+          </w:p>
+        </w:tc>
+      </w:tr>
+      <w:tr>
+        <w:tc>
+          <w:tcPr>
+            <w:tcW w:w="2502" w:type="dxa"/>
+          </w:tcPr>
+          <w:p/>
+        </w:tc>
+        <w:tc>
+          <w:tcPr>
+            <w:tcW w:w="1330" w:type="dxa"/>
+          </w:tcPr>
+          <w:p>
+            <w:r>
+              <w:t>4.1.1</w:t>
+            </w:r>
+          </w:p>
+        </w:tc>
+        <w:tc>
+          <w:tcPr>
+            <w:tcW w:w="4798" w:type="dxa"/>
+          </w:tcPr>
+          <w:p>
+            <w:r>
+              <w:t>Dans la boite prévue à cet effet, l’usager écrit un commentaire.</w:t>
+            </w:r>
+          </w:p>
+        </w:tc>
+      </w:tr>
+      <w:tr>
+        <w:tc>
+          <w:tcPr>
+            <w:tcW w:w="2502" w:type="dxa"/>
+          </w:tcPr>
+          <w:p/>
+        </w:tc>
+        <w:tc>
+          <w:tcPr>
+            <w:tcW w:w="1330" w:type="dxa"/>
+          </w:tcPr>
+          <w:p>
+            <w:r>
+              <w:t>4.1.1.1</w:t>
+            </w:r>
+          </w:p>
+        </w:tc>
+        <w:tc>
+          <w:tcPr>
+            <w:tcW w:w="4798" w:type="dxa"/>
+          </w:tcPr>
+          <w:p>
+            <w:r>
+              <w:t>L’usager sélectionne</w:t>
+            </w:r>
+            <w:proofErr w:type="gramStart"/>
+            <w:r>
+              <w:t xml:space="preserve"> «Ajouter</w:t>
+            </w:r>
+            <w:proofErr w:type="gramEnd"/>
+            <w:r>
+              <w:t xml:space="preserve"> le commentaire»</w:t>
+            </w:r>
+          </w:p>
+        </w:tc>
+      </w:tr>
+      <w:tr>
+        <w:tc>
+          <w:tcPr>
+            <w:tcW w:w="2502" w:type="dxa"/>
+          </w:tcPr>
+          <w:p/>
+        </w:tc>
+        <w:tc>
+          <w:tcPr>
+            <w:tcW w:w="1330" w:type="dxa"/>
+          </w:tcPr>
+          <w:p>
+            <w:r>
+              <w:t>4.1.1.2</w:t>
+            </w:r>
+          </w:p>
+        </w:tc>
+        <w:tc>
+          <w:tcPr>
+            <w:tcW w:w="4798" w:type="dxa"/>
+          </w:tcPr>
+          <w:p>
+            <w:r>
+              <w:t>Le système retourne à la page</w:t>
+            </w:r>
+            <w:proofErr w:type="gramStart"/>
+            <w:r>
+              <w:t xml:space="preserve"> «Description</w:t>
+            </w:r>
+            <w:proofErr w:type="gramEnd"/>
+            <w:r>
+              <w:t xml:space="preserve"> du ticket».</w:t>
+            </w:r>
+          </w:p>
+        </w:tc>
+      </w:tr>
+      <w:tr>
+        <w:tc>
+          <w:tcPr>
+            <w:tcW w:w="2502" w:type="dxa"/>
+          </w:tcPr>
+          <w:p/>
+        </w:tc>
+        <w:tc>
+          <w:tcPr>
+            <w:tcW w:w="1330" w:type="dxa"/>
+          </w:tcPr>
+          <w:p>
+            <w:r>
+              <w:t>4.1.2</w:t>
+            </w:r>
+          </w:p>
+        </w:tc>
+        <w:tc>
+          <w:tcPr>
+            <w:tcW w:w="4798" w:type="dxa"/>
+          </w:tcPr>
+          <w:p>
+            <w:r>
+              <w:t>L’usager sélectionne</w:t>
+            </w:r>
+            <w:proofErr w:type="gramStart"/>
+            <w:r>
+              <w:t xml:space="preserve"> «Annuler</w:t>
+            </w:r>
+            <w:proofErr w:type="gramEnd"/>
+            <w:r>
+              <w:t>»</w:t>
+            </w:r>
+          </w:p>
+        </w:tc>
+      </w:tr>
+      <w:tr>
+        <w:tc>
+          <w:tcPr>
+            <w:tcW w:w="2502" w:type="dxa"/>
+          </w:tcPr>
+          <w:p/>
+        </w:tc>
+        <w:tc>
+          <w:tcPr>
+            <w:tcW w:w="1330" w:type="dxa"/>
+          </w:tcPr>
+          <w:p>
+            <w:r>
+              <w:t>4.1.2.1</w:t>
+            </w:r>
+          </w:p>
+        </w:tc>
+        <w:tc>
+          <w:tcPr>
+            <w:tcW w:w="4798" w:type="dxa"/>
+          </w:tcPr>
+          <w:p>
+            <w:r>
+              <w:t>Le système retourne à la page</w:t>
+            </w:r>
+            <w:proofErr w:type="gramStart"/>
+            <w:r>
+              <w:t xml:space="preserve"> «Description</w:t>
+            </w:r>
+            <w:proofErr w:type="gramEnd"/>
+            <w:r>
+              <w:t xml:space="preserve"> du ticket».</w:t>
+            </w:r>
+          </w:p>
+        </w:tc>
+      </w:tr>
+      <w:tr>
+        <w:tc>
+          <w:tcPr>
+            <w:tcW w:w="2502" w:type="dxa"/>
+          </w:tcPr>
+          <w:p/>
+        </w:tc>
+        <w:tc>
+          <w:tcPr>
+            <w:tcW w:w="1330" w:type="dxa"/>
+          </w:tcPr>
+          <w:p>
+            <w:r>
+              <w:t>4.2</w:t>
+            </w:r>
+          </w:p>
+        </w:tc>
+        <w:tc>
+          <w:tcPr>
+            <w:tcW w:w="4798" w:type="dxa"/>
+          </w:tcPr>
+          <w:p>
+            <w:r>
+              <w:t xml:space="preserve">Dans l’écran « Description du </w:t>
+            </w:r>
+            <w:proofErr w:type="gramStart"/>
+            <w:r>
+              <w:t>ticket»</w:t>
+            </w:r>
+            <w:proofErr w:type="gramEnd"/>
+            <w:r>
+              <w:t xml:space="preserve"> l’usager clique sur «Marquer comme résolu».</w:t>
+            </w:r>
+          </w:p>
+        </w:tc>
+      </w:tr>
+      <w:tr>
+        <w:tc>
+          <w:tcPr>
+            <w:tcW w:w="2502" w:type="dxa"/>
+          </w:tcPr>
+          <w:p/>
+        </w:tc>
+        <w:tc>
+          <w:tcPr>
+            <w:tcW w:w="1330" w:type="dxa"/>
+          </w:tcPr>
+          <w:p>
+            <w:r>
+              <w:t>4.2.1</w:t>
+            </w:r>
+          </w:p>
+        </w:tc>
+        <w:tc>
+          <w:tcPr>
+            <w:tcW w:w="4798" w:type="dxa"/>
+          </w:tcPr>
+          <w:p>
+            <w:r>
+              <w:t>L’usager sélectionne</w:t>
+            </w:r>
+            <w:proofErr w:type="gramStart"/>
+            <w:r>
+              <w:t xml:space="preserve"> «Confirmer</w:t>
+            </w:r>
+            <w:proofErr w:type="gramEnd"/>
+            <w:r>
+              <w:t>»</w:t>
+            </w:r>
+          </w:p>
+        </w:tc>
+      </w:tr>
+      <w:tr>
+        <w:tc>
+          <w:tcPr>
+            <w:tcW w:w="2502" w:type="dxa"/>
+          </w:tcPr>
+          <w:p/>
+        </w:tc>
+        <w:tc>
+          <w:tcPr>
+            <w:tcW w:w="1330" w:type="dxa"/>
+          </w:tcPr>
+          <w:p>
+            <w:r>
+              <w:t>4.2.1.1</w:t>
+            </w:r>
+          </w:p>
+        </w:tc>
+        <w:tc>
+          <w:tcPr>
+            <w:tcW w:w="4798" w:type="dxa"/>
+          </w:tcPr>
+          <w:p>
+            <w:r>
+              <w:t>Le système marque le ticket comme étant résolu.</w:t>
+            </w:r>
+          </w:p>
+        </w:tc>
+      </w:tr>
+      <w:tr>
+        <w:tc>
+          <w:tcPr>
+            <w:tcW w:w="2502" w:type="dxa"/>
+          </w:tcPr>
+          <w:p/>
+        </w:tc>
+        <w:tc>
+          <w:tcPr>
+            <w:tcW w:w="1330" w:type="dxa"/>
+          </w:tcPr>
+          <w:p>
+            <w:r>
+              <w:t>4.2.1.2</w:t>
+            </w:r>
+          </w:p>
+        </w:tc>
+        <w:tc>
+          <w:tcPr>
+            <w:tcW w:w="4798" w:type="dxa"/>
+          </w:tcPr>
+          <w:p>
+            <w:r>
+              <w:t>Le système retourne à la page</w:t>
+            </w:r>
+            <w:proofErr w:type="gramStart"/>
+            <w:r>
+              <w:t xml:space="preserve"> «Consulter</w:t>
+            </w:r>
+            <w:proofErr w:type="gramEnd"/>
+            <w:r>
+              <w:t xml:space="preserve"> les tickets».</w:t>
+            </w:r>
+          </w:p>
+        </w:tc>
+      </w:tr>
+      <w:tr>
+        <w:tc>
+          <w:tcPr>
+            <w:tcW w:w="2502" w:type="dxa"/>
+          </w:tcPr>
+          <w:p/>
+        </w:tc>
+        <w:tc>
+          <w:tcPr>
+            <w:tcW w:w="1330" w:type="dxa"/>
+          </w:tcPr>
+          <w:p>
+            <w:r>
+              <w:t>4.2.2</w:t>
+            </w:r>
+          </w:p>
+        </w:tc>
+        <w:tc>
+          <w:tcPr>
+            <w:tcW w:w="4798" w:type="dxa"/>
+          </w:tcPr>
+          <w:p>
+            <w:r>
+              <w:t>L’usager sélectionne</w:t>
+            </w:r>
+            <w:proofErr w:type="gramStart"/>
+            <w:r>
+              <w:t xml:space="preserve"> «Annuler</w:t>
+            </w:r>
+            <w:proofErr w:type="gramEnd"/>
+            <w:r>
+              <w:t>»</w:t>
+            </w:r>
+          </w:p>
+        </w:tc>
+      </w:tr>
+      <w:tr>
+        <w:tc>
+          <w:tcPr>
+            <w:tcW w:w="2502" w:type="dxa"/>
+          </w:tcPr>
+          <w:p/>
+        </w:tc>
+        <w:tc>
+          <w:tcPr>
+            <w:tcW w:w="1330" w:type="dxa"/>
+          </w:tcPr>
+          <w:p>
+            <w:r>
+              <w:t>4.2.2.1</w:t>
+            </w:r>
+          </w:p>
+        </w:tc>
+        <w:tc>
+          <w:tcPr>
+            <w:tcW w:w="4798" w:type="dxa"/>
+          </w:tcPr>
+          <w:p>
+            <w:r>
+              <w:t>Le système retourne à la page</w:t>
+            </w:r>
+            <w:proofErr w:type="gramStart"/>
+            <w:r>
+              <w:t xml:space="preserve"> «Description</w:t>
+            </w:r>
+            <w:proofErr w:type="gramEnd"/>
+            <w:r>
+              <w:t xml:space="preserve"> du ticket».</w:t>
             </w:r>
           </w:p>
         </w:tc>
       </w:tr>
     </w:tbl>
-    <w:p/>
-    <w:p/>
+    <w:p>
+      <w:bookmarkStart w:id="0" w:name="_GoBack"/>
+      <w:bookmarkEnd w:id="0"/>
+    </w:p>
     <w:p/>
     <w:p/>
     <w:p/>
@@ -2799,12 +2795,12 @@
         <w:rPr>
           <w:b/>
         </w:rPr>
-        <w:lastRenderedPageBreak/>
         <w:t>Aspect 2 : Diagramme de séquence</w:t>
       </w:r>
     </w:p>
     <w:p>
       <w:r>
+        <w:lastRenderedPageBreak/>
         <w:t>Cas : Ajouter un commentaire</w:t>
       </w:r>
     </w:p>
@@ -2923,7 +2919,6 @@
     <w:p/>
     <w:p>
       <w:r>
-        <w:lastRenderedPageBreak/>
         <w:t>Cas : Appeler</w:t>
       </w:r>
     </w:p>
@@ -2933,6 +2928,7 @@
           <w:noProof/>
           <w:lang w:eastAsia="fr-CA"/>
         </w:rPr>
+        <w:lastRenderedPageBreak/>
         <w:drawing>
           <wp:inline distT="0" distB="0" distL="0" distR="0">
             <wp:extent cx="5486400" cy="2680970"/>
@@ -2981,8 +2977,6 @@
       <w:r>
         <w:t>Aspect 3 : Diagramme de classes</w:t>
       </w:r>
-      <w:bookmarkStart w:id="0" w:name="_GoBack"/>
-      <w:bookmarkEnd w:id="0"/>
     </w:p>
     <w:sectPr>
       <w:pgSz w:w="12240" w:h="15840"/>

</xml_diff>